<commit_message>
update mock data in test plans
</commit_message>
<xml_diff>
--- a/Document/Test paln/[Test plan-04-01] UC-04-01-View course details.docx
+++ b/Document/Test paln/[Test plan-04-01] UC-04-01-View course details.docx
@@ -130,13 +130,13 @@
         <w:tblLook w:val="04A0" w:firstRow="1" w:lastRow="0" w:firstColumn="1" w:lastColumn="0" w:noHBand="0" w:noVBand="1"/>
       </w:tblPr>
       <w:tblGrid>
-        <w:gridCol w:w="1474"/>
-        <w:gridCol w:w="1925"/>
-        <w:gridCol w:w="1100"/>
-        <w:gridCol w:w="1243"/>
-        <w:gridCol w:w="1406"/>
-        <w:gridCol w:w="995"/>
-        <w:gridCol w:w="1207"/>
+        <w:gridCol w:w="1257"/>
+        <w:gridCol w:w="1738"/>
+        <w:gridCol w:w="920"/>
+        <w:gridCol w:w="1066"/>
+        <w:gridCol w:w="1293"/>
+        <w:gridCol w:w="873"/>
+        <w:gridCol w:w="2203"/>
       </w:tblGrid>
       <w:tr>
         <w:tc>
@@ -493,7 +493,17 @@
                 <w:szCs w:val="32"/>
                 <w:shd w:val="clear" w:color="auto" w:fill="FFFFFF"/>
               </w:rPr>
-              <w:t xml:space="preserve">Dr. </w:t>
+              <w:t>[</w:t>
+            </w:r>
+            <w:r>
+              <w:rPr>
+                <w:rFonts w:ascii="TH SarabunPSK" w:hAnsi="TH SarabunPSK" w:cs="TH SarabunPSK"/>
+                <w:color w:val="495057"/>
+                <w:sz w:val="32"/>
+                <w:szCs w:val="32"/>
+                <w:shd w:val="clear" w:color="auto" w:fill="FFFFFF"/>
+              </w:rPr>
+              <w:t>Yingluck </w:t>
             </w:r>
             <w:proofErr w:type="spellStart"/>
             <w:r>
@@ -504,9 +514,527 @@
                 <w:szCs w:val="32"/>
                 <w:shd w:val="clear" w:color="auto" w:fill="FFFFFF"/>
               </w:rPr>
-              <w:t>Prompong</w:t>
+              <w:t>Chinnawat</w:t>
             </w:r>
             <w:proofErr w:type="spellEnd"/>
+            <w:r>
+              <w:rPr>
+                <w:rFonts w:ascii="TH SarabunPSK" w:hAnsi="TH SarabunPSK" w:cs="TH SarabunPSK"/>
+                <w:color w:val="495057"/>
+                <w:sz w:val="32"/>
+                <w:szCs w:val="32"/>
+                <w:shd w:val="clear" w:color="auto" w:fill="FFFFFF"/>
+              </w:rPr>
+              <w:t xml:space="preserve">, </w:t>
+            </w:r>
+            <w:r>
+              <w:rPr>
+                <w:rFonts w:ascii="TH SarabunPSK" w:hAnsi="TH SarabunPSK" w:cs="TH SarabunPSK"/>
+                <w:color w:val="495057"/>
+                <w:sz w:val="32"/>
+                <w:szCs w:val="32"/>
+                <w:shd w:val="clear" w:color="auto" w:fill="FFFFFF"/>
+              </w:rPr>
+              <w:t>Mark </w:t>
+            </w:r>
+            <w:proofErr w:type="spellStart"/>
+            <w:r>
+              <w:rPr>
+                <w:rFonts w:ascii="TH SarabunPSK" w:hAnsi="TH SarabunPSK" w:cs="TH SarabunPSK"/>
+                <w:color w:val="495057"/>
+                <w:sz w:val="32"/>
+                <w:szCs w:val="32"/>
+                <w:shd w:val="clear" w:color="auto" w:fill="FFFFFF"/>
+              </w:rPr>
+              <w:t>Apisit</w:t>
+            </w:r>
+            <w:proofErr w:type="spellEnd"/>
+            <w:r>
+              <w:rPr>
+                <w:rFonts w:ascii="TH SarabunPSK" w:hAnsi="TH SarabunPSK" w:cs="TH SarabunPSK"/>
+                <w:color w:val="495057"/>
+                <w:sz w:val="32"/>
+                <w:szCs w:val="32"/>
+                <w:shd w:val="clear" w:color="auto" w:fill="FFFFFF"/>
+              </w:rPr>
+              <w:t>]</w:t>
+            </w:r>
+          </w:p>
+        </w:tc>
+      </w:tr>
+      <w:tr>
+        <w:tc>
+          <w:tcPr>
+            <w:tcW w:w="1516" w:type="dxa"/>
+          </w:tcPr>
+          <w:p>
+            <w:pPr>
+              <w:tabs>
+                <w:tab w:val="left" w:pos="1716"/>
+              </w:tabs>
+              <w:jc w:val="center"/>
+              <w:rPr>
+                <w:rFonts w:ascii="TH SarabunPSK" w:hAnsi="TH SarabunPSK" w:cs="TH SarabunPSK"/>
+                <w:color w:val="212529"/>
+                <w:sz w:val="32"/>
+                <w:szCs w:val="32"/>
+                <w:shd w:val="clear" w:color="auto" w:fill="FFFFFF"/>
+              </w:rPr>
+            </w:pPr>
+            <w:r>
+              <w:rPr>
+                <w:rFonts w:ascii="TH SarabunPSK" w:hAnsi="TH SarabunPSK" w:cs="TH SarabunPSK"/>
+                <w:color w:val="495057"/>
+                <w:sz w:val="32"/>
+                <w:szCs w:val="32"/>
+                <w:shd w:val="clear" w:color="auto" w:fill="FFFFFF"/>
+              </w:rPr>
+              <w:t>953322</w:t>
+            </w:r>
+          </w:p>
+        </w:tc>
+        <w:tc>
+          <w:tcPr>
+            <w:tcW w:w="1960" w:type="dxa"/>
+          </w:tcPr>
+          <w:p>
+            <w:pPr>
+              <w:shd w:val="clear" w:color="auto" w:fill="FFFFFF"/>
+              <w:rPr>
+                <w:rFonts w:ascii="TH SarabunPSK" w:eastAsia="Times New Roman" w:hAnsi="TH SarabunPSK" w:cs="TH SarabunPSK"/>
+                <w:color w:val="212529"/>
+                <w:sz w:val="32"/>
+                <w:szCs w:val="32"/>
+              </w:rPr>
+            </w:pPr>
+            <w:r>
+              <w:rPr>
+                <w:rFonts w:ascii="TH SarabunPSK" w:eastAsia="Times New Roman" w:hAnsi="TH SarabunPSK" w:cs="TH SarabunPSK"/>
+                <w:color w:val="212529"/>
+                <w:sz w:val="32"/>
+                <w:szCs w:val="32"/>
+              </w:rPr>
+              <w:t>Software</w:t>
+            </w:r>
+            <w:r>
+              <w:rPr>
+                <w:rFonts w:ascii="TH SarabunPSK" w:eastAsia="Times New Roman" w:hAnsi="TH SarabunPSK" w:cs="TH SarabunPSK"/>
+                <w:color w:val="212529"/>
+                <w:sz w:val="32"/>
+                <w:szCs w:val="32"/>
+              </w:rPr>
+              <w:t xml:space="preserve"> </w:t>
+            </w:r>
+            <w:r>
+              <w:rPr>
+                <w:rFonts w:ascii="TH SarabunPSK" w:eastAsia="Times New Roman" w:hAnsi="TH SarabunPSK" w:cs="TH SarabunPSK"/>
+                <w:color w:val="212529"/>
+                <w:sz w:val="32"/>
+                <w:szCs w:val="32"/>
+              </w:rPr>
+              <w:t>construct</w:t>
+            </w:r>
+          </w:p>
+        </w:tc>
+        <w:tc>
+          <w:tcPr>
+            <w:tcW w:w="1134" w:type="dxa"/>
+          </w:tcPr>
+          <w:p>
+            <w:pPr>
+              <w:jc w:val="center"/>
+              <w:rPr>
+                <w:rFonts w:ascii="TH SarabunPSK" w:hAnsi="TH SarabunPSK" w:cs="TH SarabunPSK"/>
+                <w:color w:val="495057"/>
+                <w:sz w:val="32"/>
+                <w:szCs w:val="32"/>
+                <w:shd w:val="clear" w:color="auto" w:fill="FFFFFF"/>
+              </w:rPr>
+            </w:pPr>
+            <w:r>
+              <w:rPr>
+                <w:rFonts w:ascii="TH SarabunPSK" w:hAnsi="TH SarabunPSK" w:cs="TH SarabunPSK"/>
+                <w:color w:val="495057"/>
+                <w:sz w:val="32"/>
+                <w:szCs w:val="32"/>
+                <w:shd w:val="clear" w:color="auto" w:fill="FFFFFF"/>
+              </w:rPr>
+              <w:t>50</w:t>
+            </w:r>
+          </w:p>
+        </w:tc>
+        <w:tc>
+          <w:tcPr>
+            <w:tcW w:w="1277" w:type="dxa"/>
+          </w:tcPr>
+          <w:p>
+            <w:pPr>
+              <w:jc w:val="center"/>
+              <w:rPr>
+                <w:rFonts w:ascii="TH SarabunPSK" w:hAnsi="TH SarabunPSK" w:cs="TH SarabunPSK"/>
+                <w:color w:val="495057"/>
+                <w:sz w:val="32"/>
+                <w:szCs w:val="32"/>
+                <w:shd w:val="clear" w:color="auto" w:fill="FFFFFF"/>
+              </w:rPr>
+            </w:pPr>
+            <w:r>
+              <w:rPr>
+                <w:rFonts w:ascii="TH SarabunPSK" w:hAnsi="TH SarabunPSK" w:cs="TH SarabunPSK"/>
+                <w:color w:val="495057"/>
+                <w:sz w:val="32"/>
+                <w:szCs w:val="32"/>
+                <w:shd w:val="clear" w:color="auto" w:fill="FFFFFF"/>
+              </w:rPr>
+              <w:t>3</w:t>
+            </w:r>
+          </w:p>
+        </w:tc>
+        <w:tc>
+          <w:tcPr>
+            <w:tcW w:w="1427" w:type="dxa"/>
+          </w:tcPr>
+          <w:p>
+            <w:pPr>
+              <w:jc w:val="center"/>
+              <w:rPr>
+                <w:rFonts w:ascii="TH SarabunPSK" w:hAnsi="TH SarabunPSK" w:cs="TH SarabunPSK"/>
+                <w:color w:val="495057"/>
+                <w:sz w:val="32"/>
+                <w:szCs w:val="32"/>
+                <w:shd w:val="clear" w:color="auto" w:fill="FFFFFF"/>
+              </w:rPr>
+            </w:pPr>
+            <w:r>
+              <w:rPr>
+                <w:rFonts w:ascii="TH SarabunPSK" w:hAnsi="TH SarabunPSK" w:cs="TH SarabunPSK"/>
+                <w:color w:val="495057"/>
+                <w:sz w:val="32"/>
+                <w:szCs w:val="32"/>
+                <w:shd w:val="clear" w:color="auto" w:fill="FFFFFF"/>
+              </w:rPr>
+              <w:t>s</w:t>
+            </w:r>
+            <w:r>
+              <w:rPr>
+                <w:rFonts w:ascii="TH SarabunPSK" w:hAnsi="TH SarabunPSK" w:cs="TH SarabunPSK"/>
+                <w:color w:val="495057"/>
+                <w:sz w:val="32"/>
+                <w:szCs w:val="32"/>
+                <w:shd w:val="clear" w:color="auto" w:fill="FFFFFF"/>
+              </w:rPr>
+              <w:t>ummer</w:t>
+            </w:r>
+          </w:p>
+        </w:tc>
+        <w:tc>
+          <w:tcPr>
+            <w:tcW w:w="1018" w:type="dxa"/>
+          </w:tcPr>
+          <w:p>
+            <w:pPr>
+              <w:jc w:val="center"/>
+              <w:rPr>
+                <w:rFonts w:ascii="TH SarabunPSK" w:hAnsi="TH SarabunPSK" w:cs="TH SarabunPSK"/>
+                <w:color w:val="495057"/>
+                <w:sz w:val="32"/>
+                <w:szCs w:val="32"/>
+                <w:shd w:val="clear" w:color="auto" w:fill="FFFFFF"/>
+              </w:rPr>
+            </w:pPr>
+            <w:r>
+              <w:rPr>
+                <w:rFonts w:ascii="TH SarabunPSK" w:hAnsi="TH SarabunPSK" w:cs="TH SarabunPSK"/>
+                <w:color w:val="495057"/>
+                <w:sz w:val="32"/>
+                <w:szCs w:val="32"/>
+                <w:shd w:val="clear" w:color="auto" w:fill="FFFFFF"/>
+              </w:rPr>
+              <w:t>2018</w:t>
+            </w:r>
+          </w:p>
+        </w:tc>
+        <w:tc>
+          <w:tcPr>
+            <w:tcW w:w="1018" w:type="dxa"/>
+          </w:tcPr>
+          <w:p>
+            <w:pPr>
+              <w:jc w:val="center"/>
+              <w:rPr>
+                <w:rFonts w:ascii="TH SarabunPSK" w:hAnsi="TH SarabunPSK" w:cs="TH SarabunPSK"/>
+                <w:color w:val="495057"/>
+                <w:sz w:val="32"/>
+                <w:szCs w:val="32"/>
+                <w:shd w:val="clear" w:color="auto" w:fill="FFFFFF"/>
+              </w:rPr>
+            </w:pPr>
+            <w:r>
+              <w:rPr>
+                <w:rFonts w:ascii="TH SarabunPSK" w:hAnsi="TH SarabunPSK" w:cs="TH SarabunPSK"/>
+                <w:color w:val="495057"/>
+                <w:sz w:val="32"/>
+                <w:szCs w:val="32"/>
+                <w:shd w:val="clear" w:color="auto" w:fill="FFFFFF"/>
+              </w:rPr>
+              <w:t>[</w:t>
+            </w:r>
+            <w:r>
+              <w:rPr>
+                <w:rFonts w:ascii="TH SarabunPSK" w:hAnsi="TH SarabunPSK" w:cs="TH SarabunPSK"/>
+                <w:color w:val="495057"/>
+                <w:sz w:val="32"/>
+                <w:szCs w:val="32"/>
+                <w:shd w:val="clear" w:color="auto" w:fill="FFFFFF"/>
+              </w:rPr>
+              <w:t>Yingluck </w:t>
+            </w:r>
+            <w:proofErr w:type="spellStart"/>
+            <w:r>
+              <w:rPr>
+                <w:rFonts w:ascii="TH SarabunPSK" w:hAnsi="TH SarabunPSK" w:cs="TH SarabunPSK"/>
+                <w:color w:val="495057"/>
+                <w:sz w:val="32"/>
+                <w:szCs w:val="32"/>
+                <w:shd w:val="clear" w:color="auto" w:fill="FFFFFF"/>
+              </w:rPr>
+              <w:t>Chinnawat</w:t>
+            </w:r>
+            <w:proofErr w:type="spellEnd"/>
+            <w:r>
+              <w:rPr>
+                <w:rFonts w:ascii="TH SarabunPSK" w:hAnsi="TH SarabunPSK" w:cs="TH SarabunPSK"/>
+                <w:color w:val="495057"/>
+                <w:sz w:val="32"/>
+                <w:szCs w:val="32"/>
+                <w:shd w:val="clear" w:color="auto" w:fill="FFFFFF"/>
+              </w:rPr>
+              <w:t>]</w:t>
+            </w:r>
+          </w:p>
+        </w:tc>
+      </w:tr>
+      <w:tr>
+        <w:tc>
+          <w:tcPr>
+            <w:tcW w:w="1516" w:type="dxa"/>
+          </w:tcPr>
+          <w:p>
+            <w:pPr>
+              <w:tabs>
+                <w:tab w:val="left" w:pos="1716"/>
+              </w:tabs>
+              <w:jc w:val="center"/>
+              <w:rPr>
+                <w:rFonts w:ascii="TH SarabunPSK" w:hAnsi="TH SarabunPSK" w:cs="TH SarabunPSK"/>
+                <w:color w:val="495057"/>
+                <w:sz w:val="32"/>
+                <w:szCs w:val="32"/>
+                <w:shd w:val="clear" w:color="auto" w:fill="FFFFFF"/>
+              </w:rPr>
+            </w:pPr>
+            <w:r>
+              <w:rPr>
+                <w:rFonts w:ascii="TH SarabunPSK" w:hAnsi="TH SarabunPSK" w:cs="TH SarabunPSK"/>
+                <w:color w:val="495057"/>
+                <w:sz w:val="32"/>
+                <w:szCs w:val="32"/>
+                <w:shd w:val="clear" w:color="auto" w:fill="FFFFFF"/>
+              </w:rPr>
+              <w:t>954441</w:t>
+            </w:r>
+          </w:p>
+        </w:tc>
+        <w:tc>
+          <w:tcPr>
+            <w:tcW w:w="1960" w:type="dxa"/>
+          </w:tcPr>
+          <w:p>
+            <w:pPr>
+              <w:shd w:val="clear" w:color="auto" w:fill="FFFFFF"/>
+              <w:rPr>
+                <w:rFonts w:ascii="TH SarabunPSK" w:eastAsia="Times New Roman" w:hAnsi="TH SarabunPSK" w:cs="TH SarabunPSK"/>
+                <w:color w:val="212529"/>
+                <w:sz w:val="32"/>
+                <w:szCs w:val="32"/>
+              </w:rPr>
+            </w:pPr>
+            <w:r>
+              <w:rPr>
+                <w:rFonts w:ascii="TH SarabunPSK" w:eastAsia="Times New Roman" w:hAnsi="TH SarabunPSK" w:cs="TH SarabunPSK"/>
+                <w:color w:val="212529"/>
+                <w:sz w:val="32"/>
+                <w:szCs w:val="32"/>
+              </w:rPr>
+              <w:t>Android Application</w:t>
+            </w:r>
+          </w:p>
+        </w:tc>
+        <w:tc>
+          <w:tcPr>
+            <w:tcW w:w="1134" w:type="dxa"/>
+          </w:tcPr>
+          <w:p>
+            <w:pPr>
+              <w:jc w:val="center"/>
+              <w:rPr>
+                <w:rFonts w:ascii="TH SarabunPSK" w:hAnsi="TH SarabunPSK" w:cs="TH SarabunPSK"/>
+                <w:color w:val="495057"/>
+                <w:sz w:val="32"/>
+                <w:szCs w:val="32"/>
+                <w:shd w:val="clear" w:color="auto" w:fill="FFFFFF"/>
+              </w:rPr>
+            </w:pPr>
+            <w:r>
+              <w:rPr>
+                <w:rFonts w:ascii="TH SarabunPSK" w:hAnsi="TH SarabunPSK" w:cs="TH SarabunPSK"/>
+                <w:color w:val="495057"/>
+                <w:sz w:val="32"/>
+                <w:szCs w:val="32"/>
+                <w:shd w:val="clear" w:color="auto" w:fill="FFFFFF"/>
+              </w:rPr>
+              <w:t>30</w:t>
+            </w:r>
+          </w:p>
+        </w:tc>
+        <w:tc>
+          <w:tcPr>
+            <w:tcW w:w="1277" w:type="dxa"/>
+          </w:tcPr>
+          <w:p>
+            <w:pPr>
+              <w:jc w:val="center"/>
+              <w:rPr>
+                <w:rFonts w:ascii="TH SarabunPSK" w:hAnsi="TH SarabunPSK" w:cs="TH SarabunPSK"/>
+                <w:color w:val="495057"/>
+                <w:sz w:val="32"/>
+                <w:szCs w:val="32"/>
+                <w:shd w:val="clear" w:color="auto" w:fill="FFFFFF"/>
+              </w:rPr>
+            </w:pPr>
+            <w:r>
+              <w:rPr>
+                <w:rFonts w:ascii="TH SarabunPSK" w:hAnsi="TH SarabunPSK" w:cs="TH SarabunPSK"/>
+                <w:color w:val="495057"/>
+                <w:sz w:val="32"/>
+                <w:szCs w:val="32"/>
+                <w:shd w:val="clear" w:color="auto" w:fill="FFFFFF"/>
+              </w:rPr>
+              <w:t>3</w:t>
+            </w:r>
+          </w:p>
+        </w:tc>
+        <w:tc>
+          <w:tcPr>
+            <w:tcW w:w="1427" w:type="dxa"/>
+          </w:tcPr>
+          <w:p>
+            <w:pPr>
+              <w:jc w:val="center"/>
+              <w:rPr>
+                <w:rFonts w:ascii="TH SarabunPSK" w:hAnsi="TH SarabunPSK" w:cs="TH SarabunPSK"/>
+                <w:color w:val="495057"/>
+                <w:sz w:val="32"/>
+                <w:szCs w:val="32"/>
+                <w:shd w:val="clear" w:color="auto" w:fill="FFFFFF"/>
+              </w:rPr>
+            </w:pPr>
+            <w:r>
+              <w:rPr>
+                <w:rFonts w:ascii="TH SarabunPSK" w:hAnsi="TH SarabunPSK" w:cs="TH SarabunPSK"/>
+                <w:color w:val="495057"/>
+                <w:sz w:val="32"/>
+                <w:szCs w:val="32"/>
+                <w:shd w:val="clear" w:color="auto" w:fill="FFFFFF"/>
+              </w:rPr>
+              <w:t>2</w:t>
+            </w:r>
+          </w:p>
+        </w:tc>
+        <w:tc>
+          <w:tcPr>
+            <w:tcW w:w="1018" w:type="dxa"/>
+          </w:tcPr>
+          <w:p>
+            <w:pPr>
+              <w:jc w:val="center"/>
+              <w:rPr>
+                <w:rFonts w:ascii="TH SarabunPSK" w:hAnsi="TH SarabunPSK" w:cs="TH SarabunPSK"/>
+                <w:color w:val="495057"/>
+                <w:sz w:val="32"/>
+                <w:szCs w:val="32"/>
+                <w:shd w:val="clear" w:color="auto" w:fill="FFFFFF"/>
+              </w:rPr>
+            </w:pPr>
+            <w:r>
+              <w:rPr>
+                <w:rFonts w:ascii="TH SarabunPSK" w:hAnsi="TH SarabunPSK" w:cs="TH SarabunPSK"/>
+                <w:color w:val="495057"/>
+                <w:sz w:val="32"/>
+                <w:szCs w:val="32"/>
+                <w:shd w:val="clear" w:color="auto" w:fill="FFFFFF"/>
+              </w:rPr>
+              <w:t>2018</w:t>
+            </w:r>
+          </w:p>
+        </w:tc>
+        <w:tc>
+          <w:tcPr>
+            <w:tcW w:w="1018" w:type="dxa"/>
+          </w:tcPr>
+          <w:p>
+            <w:pPr>
+              <w:jc w:val="center"/>
+              <w:rPr>
+                <w:rFonts w:ascii="TH SarabunPSK" w:hAnsi="TH SarabunPSK" w:cs="TH SarabunPSK"/>
+                <w:color w:val="495057"/>
+                <w:sz w:val="32"/>
+                <w:szCs w:val="32"/>
+                <w:shd w:val="clear" w:color="auto" w:fill="FFFFFF"/>
+              </w:rPr>
+            </w:pPr>
+            <w:r>
+              <w:rPr>
+                <w:rFonts w:ascii="TH SarabunPSK" w:hAnsi="TH SarabunPSK" w:cs="TH SarabunPSK"/>
+                <w:color w:val="495057"/>
+                <w:sz w:val="32"/>
+                <w:szCs w:val="32"/>
+                <w:shd w:val="clear" w:color="auto" w:fill="FFFFFF"/>
+              </w:rPr>
+              <w:t>[</w:t>
+            </w:r>
+            <w:r>
+              <w:rPr>
+                <w:rFonts w:ascii="TH SarabunPSK" w:hAnsi="TH SarabunPSK" w:cs="TH SarabunPSK"/>
+                <w:color w:val="495057"/>
+                <w:sz w:val="32"/>
+                <w:szCs w:val="32"/>
+                <w:shd w:val="clear" w:color="auto" w:fill="FFFFFF"/>
+              </w:rPr>
+              <w:t>Mark </w:t>
+            </w:r>
+            <w:proofErr w:type="spellStart"/>
+            <w:r>
+              <w:rPr>
+                <w:rFonts w:ascii="TH SarabunPSK" w:hAnsi="TH SarabunPSK" w:cs="TH SarabunPSK"/>
+                <w:color w:val="495057"/>
+                <w:sz w:val="32"/>
+                <w:szCs w:val="32"/>
+                <w:shd w:val="clear" w:color="auto" w:fill="FFFFFF"/>
+              </w:rPr>
+              <w:t>Apisit</w:t>
+            </w:r>
+            <w:proofErr w:type="spellEnd"/>
+            <w:r>
+              <w:rPr>
+                <w:rFonts w:ascii="TH SarabunPSK" w:hAnsi="TH SarabunPSK" w:cs="TH SarabunPSK"/>
+                <w:color w:val="495057"/>
+                <w:sz w:val="32"/>
+                <w:szCs w:val="32"/>
+                <w:shd w:val="clear" w:color="auto" w:fill="FFFFFF"/>
+              </w:rPr>
+              <w:t>]</w:t>
+            </w:r>
           </w:p>
         </w:tc>
       </w:tr>
@@ -519,6 +1047,8 @@
       <w:r>
         <w:t>Test case</w:t>
       </w:r>
+      <w:bookmarkStart w:id="0" w:name="_GoBack"/>
+      <w:bookmarkEnd w:id="0"/>
     </w:p>
     <w:p>
       <w:pPr>
@@ -573,17 +1103,7 @@
           <w:sz w:val="32"/>
           <w:szCs w:val="32"/>
         </w:rPr>
-        <w:t>Select “Course List</w:t>
-      </w:r>
-      <w:bookmarkStart w:id="0" w:name="_GoBack"/>
-      <w:bookmarkEnd w:id="0"/>
-      <w:r>
-        <w:rPr>
-          <w:rFonts w:ascii="TH SarabunPSK" w:hAnsi="TH SarabunPSK" w:cs="TH SarabunPSK"/>
-          <w:sz w:val="32"/>
-          <w:szCs w:val="32"/>
-        </w:rPr>
-        <w:t>” menu.</w:t>
+        <w:t>Select “Course List” menu.</w:t>
       </w:r>
     </w:p>
     <w:p>

</xml_diff>